<commit_message>
Apache License 2.0 information added
</commit_message>
<xml_diff>
--- a/doc/tJasperReportExec.docx
+++ b/doc/tJasperReportExec.docx
@@ -70,75 +70,6 @@
       </w:r>
       <w:r>
         <w:rPr>
-          <w:noProof/>
-          <w:lang w:val="de-DE"/>
-        </w:rPr>
-        <w:drawing>
-          <wp:anchor distT="0" distB="0" distL="114300" distR="114300" simplePos="0" relativeHeight="251657216" behindDoc="0" locked="0" layoutInCell="1" allowOverlap="1" wp14:anchorId="317EF809" wp14:editId="20AEBCE1">
-            <wp:simplePos x="0" y="0"/>
-            <wp:positionH relativeFrom="column">
-              <wp:posOffset>4067810</wp:posOffset>
-            </wp:positionH>
-            <wp:positionV relativeFrom="paragraph">
-              <wp:posOffset>-164465</wp:posOffset>
-            </wp:positionV>
-            <wp:extent cx="1755140" cy="546735"/>
-            <wp:effectExtent l="0" t="0" r="0" b="12065"/>
-            <wp:wrapNone/>
-            <wp:docPr id="2" name="Picture 7"/>
-            <wp:cNvGraphicFramePr>
-              <a:graphicFrameLocks xmlns:a="http://schemas.openxmlformats.org/drawingml/2006/main" noChangeAspect="1"/>
-            </wp:cNvGraphicFramePr>
-            <a:graphic xmlns:a="http://schemas.openxmlformats.org/drawingml/2006/main">
-              <a:graphicData uri="http://schemas.openxmlformats.org/drawingml/2006/picture">
-                <pic:pic xmlns:pic="http://schemas.openxmlformats.org/drawingml/2006/picture">
-                  <pic:nvPicPr>
-                    <pic:cNvPr id="0" name="Picture 7"/>
-                    <pic:cNvPicPr>
-                      <a:picLocks noChangeAspect="1" noChangeArrowheads="1"/>
-                    </pic:cNvPicPr>
-                  </pic:nvPicPr>
-                  <pic:blipFill>
-                    <a:blip r:embed="rId9">
-                      <a:extLst>
-                        <a:ext uri="{28A0092B-C50C-407E-A947-70E740481C1C}">
-                          <a14:useLocalDpi xmlns:a14="http://schemas.microsoft.com/office/drawing/2010/main" val="0"/>
-                        </a:ext>
-                      </a:extLst>
-                    </a:blip>
-                    <a:srcRect/>
-                    <a:stretch>
-                      <a:fillRect/>
-                    </a:stretch>
-                  </pic:blipFill>
-                  <pic:spPr bwMode="auto">
-                    <a:xfrm>
-                      <a:off x="0" y="0"/>
-                      <a:ext cx="1755140" cy="546735"/>
-                    </a:xfrm>
-                    <a:prstGeom prst="rect">
-                      <a:avLst/>
-                    </a:prstGeom>
-                    <a:noFill/>
-                    <a:ln>
-                      <a:noFill/>
-                    </a:ln>
-                    <a:effectLst/>
-                  </pic:spPr>
-                </pic:pic>
-              </a:graphicData>
-            </a:graphic>
-            <wp14:sizeRelH relativeFrom="page">
-              <wp14:pctWidth>0</wp14:pctWidth>
-            </wp14:sizeRelH>
-            <wp14:sizeRelV relativeFrom="page">
-              <wp14:pctHeight>0</wp14:pctHeight>
-            </wp14:sizeRelV>
-          </wp:anchor>
-        </w:drawing>
-      </w:r>
-      <w:r>
-        <w:rPr>
           <w:b/>
           <w:bCs/>
           <w:sz w:val="28"/>
@@ -186,24 +117,8 @@
         </w:rPr>
         <w:t xml:space="preserve">                                                                                                    </w:t>
       </w:r>
-      <w:r>
-        <w:rPr>
-          <w:b/>
-          <w:bCs/>
-          <w:sz w:val="28"/>
-          <w:szCs w:val="28"/>
-          <w:lang w:val="en-GB"/>
-        </w:rPr>
-        <w:t xml:space="preserve"> </w:t>
-      </w:r>
-      <w:r>
-        <w:rPr>
-          <w:sz w:val="28"/>
-          <w:szCs w:val="28"/>
-          <w:lang w:val="en-GB"/>
-        </w:rPr>
-        <w:t>http://www.cimt-ag.de</w:t>
-      </w:r>
+      <w:bookmarkStart w:id="0" w:name="_GoBack"/>
+      <w:bookmarkEnd w:id="0"/>
     </w:p>
     <w:p>
       <w:pPr>
@@ -754,8 +669,8 @@
           <w:lang w:val="en-GB"/>
         </w:rPr>
       </w:pPr>
-      <w:bookmarkStart w:id="0" w:name="__DdeLink__477_376159004"/>
-      <w:bookmarkEnd w:id="0"/>
+      <w:bookmarkStart w:id="1" w:name="__DdeLink__477_376159004"/>
+      <w:bookmarkEnd w:id="1"/>
     </w:p>
     <w:tbl>
       <w:tblPr>
@@ -850,14 +765,12 @@
                 <w:lang w:val="en-GB"/>
               </w:rPr>
             </w:pPr>
-            <w:proofErr w:type="spellStart"/>
             <w:r>
               <w:rPr>
                 <w:lang w:val="en-GB"/>
               </w:rPr>
               <w:t>Datasource</w:t>
             </w:r>
-            <w:proofErr w:type="spellEnd"/>
           </w:p>
         </w:tc>
         <w:tc>
@@ -1897,23 +1810,7 @@
                 <w:b/>
                 <w:lang w:val="en-GB"/>
               </w:rPr>
-              <w:t xml:space="preserve">… </w:t>
-            </w:r>
-            <w:proofErr w:type="gramStart"/>
-            <w:r>
-              <w:rPr>
-                <w:b/>
-                <w:lang w:val="en-GB"/>
-              </w:rPr>
-              <w:t>and</w:t>
-            </w:r>
-            <w:proofErr w:type="gramEnd"/>
-            <w:r>
-              <w:rPr>
-                <w:b/>
-                <w:lang w:val="en-GB"/>
-              </w:rPr>
-              <w:t xml:space="preserve"> Collection: </w:t>
+              <w:t xml:space="preserve">… and Collection: </w:t>
             </w:r>
             <w:r>
               <w:rPr>
@@ -4062,14 +3959,7 @@
         <w:rPr>
           <w:lang w:val="en-GB"/>
         </w:rPr>
-        <w:t>Homepage of the Barcode4j project</w:t>
-      </w:r>
-      <w:proofErr w:type="gramStart"/>
-      <w:r>
-        <w:rPr>
-          <w:lang w:val="en-GB"/>
-        </w:rPr>
-        <w:t>:</w:t>
+        <w:t>Homepage of the Barcode4j project:</w:t>
       </w:r>
       <w:r>
         <w:rPr>
@@ -4077,34 +3967,17 @@
         </w:rPr>
         <w:t xml:space="preserve">  </w:t>
       </w:r>
-      <w:proofErr w:type="gramEnd"/>
-      <w:r>
-        <w:fldChar w:fldCharType="begin"/>
-      </w:r>
-      <w:r>
-        <w:instrText xml:space="preserve"> HYPERLINK "http://barcode4j.sourceforge.net/" </w:instrText>
-      </w:r>
-      <w:r>
-        <w:fldChar w:fldCharType="separate"/>
-      </w:r>
-      <w:r>
-        <w:rPr>
-          <w:rStyle w:val="Link"/>
-          <w:color w:val="3366FF"/>
-          <w:u w:val="single"/>
-          <w:lang w:val="en-GB"/>
-        </w:rPr>
-        <w:t>http://barcode4j.sourceforge.net/</w:t>
-      </w:r>
-      <w:r>
-        <w:rPr>
-          <w:rStyle w:val="Link"/>
-          <w:color w:val="3366FF"/>
-          <w:u w:val="single"/>
-          <w:lang w:val="en-GB"/>
-        </w:rPr>
-        <w:fldChar w:fldCharType="end"/>
-      </w:r>
+      <w:hyperlink r:id="rId9" w:history="1">
+        <w:r>
+          <w:rPr>
+            <w:rStyle w:val="Link"/>
+            <w:color w:val="3366FF"/>
+            <w:u w:val="single"/>
+            <w:lang w:val="en-GB"/>
+          </w:rPr>
+          <w:t>http://barcode4j.sourceforge.net/</w:t>
+        </w:r>
+      </w:hyperlink>
     </w:p>
     <w:p>
       <w:pPr>
@@ -4129,14 +4002,12 @@
           <w:lang w:val="en-GB"/>
         </w:rPr>
       </w:pPr>
-      <w:proofErr w:type="gramStart"/>
       <w:r>
         <w:rPr>
           <w:lang w:val="en-GB"/>
         </w:rPr>
         <w:t>barcode4j</w:t>
       </w:r>
-      <w:proofErr w:type="gramEnd"/>
       <w:r>
         <w:rPr>
           <w:lang w:val="en-GB"/>
@@ -4158,19 +4029,11 @@
           <w:lang w:val="en-GB"/>
         </w:rPr>
       </w:pPr>
-      <w:proofErr w:type="gramStart"/>
-      <w:r>
-        <w:rPr>
-          <w:lang w:val="en-GB"/>
-        </w:rPr>
-        <w:t>avalon</w:t>
-      </w:r>
-      <w:proofErr w:type="gramEnd"/>
-      <w:r>
-        <w:rPr>
-          <w:lang w:val="en-GB"/>
-        </w:rPr>
-        <w:t>-framework-4.2.0.jar</w:t>
+      <w:r>
+        <w:rPr>
+          <w:lang w:val="en-GB"/>
+        </w:rPr>
+        <w:t>avalon-framework-4.2.0.jar</w:t>
       </w:r>
     </w:p>
     <w:p>
@@ -4274,37 +4137,27 @@
           <w:lang w:val="en-GB"/>
         </w:rPr>
       </w:pPr>
-      <w:proofErr w:type="gramStart"/>
-      <w:r>
-        <w:rPr>
-          <w:lang w:val="en-GB"/>
-        </w:rPr>
-        <w:t>barbecue</w:t>
-      </w:r>
-      <w:proofErr w:type="gramEnd"/>
-      <w:r>
-        <w:rPr>
-          <w:lang w:val="en-GB"/>
-        </w:rPr>
-        <w:t>-1.5-beta1.jar</w:t>
-      </w:r>
-    </w:p>
-    <w:p>
-      <w:pPr>
-        <w:widowControl/>
-        <w:suppressAutoHyphens w:val="0"/>
-        <w:rPr>
-          <w:lang w:val="en-GB"/>
-        </w:rPr>
-      </w:pPr>
-      <w:proofErr w:type="gramStart"/>
+      <w:r>
+        <w:rPr>
+          <w:lang w:val="en-GB"/>
+        </w:rPr>
+        <w:t>barbecue-1.5-beta1.jar</w:t>
+      </w:r>
+    </w:p>
+    <w:p>
+      <w:pPr>
+        <w:widowControl/>
+        <w:suppressAutoHyphens w:val="0"/>
+        <w:rPr>
+          <w:lang w:val="en-GB"/>
+        </w:rPr>
+      </w:pPr>
       <w:r>
         <w:rPr>
           <w:lang w:val="en-GB"/>
         </w:rPr>
         <w:t>jdom.jar</w:t>
       </w:r>
-      <w:proofErr w:type="gramEnd"/>
     </w:p>
     <w:p>
       <w:pPr>
@@ -4375,318 +4228,206 @@
           <w:lang w:val="en-GB"/>
         </w:rPr>
       </w:pPr>
-      <w:proofErr w:type="gramStart"/>
-      <w:r>
-        <w:rPr>
-          <w:lang w:val="en-GB"/>
-        </w:rPr>
-        <w:t>batik</w:t>
-      </w:r>
-      <w:proofErr w:type="gramEnd"/>
-      <w:r>
-        <w:rPr>
-          <w:lang w:val="en-GB"/>
-        </w:rPr>
-        <w:t>-anim.jar</w:t>
-      </w:r>
-    </w:p>
-    <w:p>
-      <w:pPr>
-        <w:widowControl/>
-        <w:suppressAutoHyphens w:val="0"/>
-        <w:rPr>
-          <w:lang w:val="en-GB"/>
-        </w:rPr>
-      </w:pPr>
-      <w:proofErr w:type="gramStart"/>
-      <w:r>
-        <w:rPr>
-          <w:lang w:val="en-GB"/>
-        </w:rPr>
-        <w:t>batik</w:t>
-      </w:r>
-      <w:proofErr w:type="gramEnd"/>
-      <w:r>
-        <w:rPr>
-          <w:lang w:val="en-GB"/>
-        </w:rPr>
-        <w:t>-awt-util.jar</w:t>
-      </w:r>
-    </w:p>
-    <w:p>
-      <w:pPr>
-        <w:widowControl/>
-        <w:suppressAutoHyphens w:val="0"/>
-        <w:rPr>
-          <w:lang w:val="en-GB"/>
-        </w:rPr>
-      </w:pPr>
-      <w:proofErr w:type="gramStart"/>
-      <w:r>
-        <w:rPr>
-          <w:lang w:val="en-GB"/>
-        </w:rPr>
-        <w:t>batik</w:t>
-      </w:r>
-      <w:proofErr w:type="gramEnd"/>
-      <w:r>
-        <w:rPr>
-          <w:lang w:val="en-GB"/>
-        </w:rPr>
-        <w:t>-bridge.jar</w:t>
-      </w:r>
-    </w:p>
-    <w:p>
-      <w:pPr>
-        <w:widowControl/>
-        <w:suppressAutoHyphens w:val="0"/>
-        <w:rPr>
-          <w:lang w:val="en-GB"/>
-        </w:rPr>
-      </w:pPr>
-      <w:proofErr w:type="gramStart"/>
-      <w:r>
-        <w:rPr>
-          <w:lang w:val="en-GB"/>
-        </w:rPr>
-        <w:t>batik</w:t>
-      </w:r>
-      <w:proofErr w:type="gramEnd"/>
-      <w:r>
-        <w:rPr>
-          <w:lang w:val="en-GB"/>
-        </w:rPr>
-        <w:t>-css.jar</w:t>
-      </w:r>
-    </w:p>
-    <w:p>
-      <w:pPr>
-        <w:widowControl/>
-        <w:suppressAutoHyphens w:val="0"/>
-        <w:rPr>
-          <w:lang w:val="en-GB"/>
-        </w:rPr>
-      </w:pPr>
-      <w:proofErr w:type="gramStart"/>
-      <w:r>
-        <w:rPr>
-          <w:lang w:val="en-GB"/>
-        </w:rPr>
-        <w:t>batik</w:t>
-      </w:r>
-      <w:proofErr w:type="gramEnd"/>
-      <w:r>
-        <w:rPr>
-          <w:lang w:val="en-GB"/>
-        </w:rPr>
-        <w:t>-dom.jar</w:t>
-      </w:r>
-    </w:p>
-    <w:p>
-      <w:pPr>
-        <w:widowControl/>
-        <w:suppressAutoHyphens w:val="0"/>
-        <w:rPr>
-          <w:lang w:val="en-GB"/>
-        </w:rPr>
-      </w:pPr>
-      <w:proofErr w:type="gramStart"/>
-      <w:r>
-        <w:rPr>
-          <w:lang w:val="en-GB"/>
-        </w:rPr>
-        <w:t>batik</w:t>
-      </w:r>
-      <w:proofErr w:type="gramEnd"/>
-      <w:r>
-        <w:rPr>
-          <w:lang w:val="en-GB"/>
-        </w:rPr>
-        <w:t>-ext.jar</w:t>
-      </w:r>
-    </w:p>
-    <w:p>
-      <w:pPr>
-        <w:widowControl/>
-        <w:suppressAutoHyphens w:val="0"/>
-        <w:rPr>
-          <w:lang w:val="en-GB"/>
-        </w:rPr>
-      </w:pPr>
-      <w:proofErr w:type="gramStart"/>
-      <w:r>
-        <w:rPr>
-          <w:lang w:val="en-GB"/>
-        </w:rPr>
-        <w:t>batik</w:t>
-      </w:r>
-      <w:proofErr w:type="gramEnd"/>
-      <w:r>
-        <w:rPr>
-          <w:lang w:val="en-GB"/>
-        </w:rPr>
-        <w:t>-gvt.jar</w:t>
-      </w:r>
-    </w:p>
-    <w:p>
-      <w:pPr>
-        <w:widowControl/>
-        <w:suppressAutoHyphens w:val="0"/>
-        <w:rPr>
-          <w:lang w:val="en-GB"/>
-        </w:rPr>
-      </w:pPr>
-      <w:proofErr w:type="gramStart"/>
-      <w:r>
-        <w:rPr>
-          <w:lang w:val="en-GB"/>
-        </w:rPr>
-        <w:t>batik</w:t>
-      </w:r>
-      <w:proofErr w:type="gramEnd"/>
-      <w:r>
-        <w:rPr>
-          <w:lang w:val="en-GB"/>
-        </w:rPr>
-        <w:t>-parser.jar</w:t>
-      </w:r>
-    </w:p>
-    <w:p>
-      <w:pPr>
-        <w:widowControl/>
-        <w:suppressAutoHyphens w:val="0"/>
-        <w:rPr>
-          <w:lang w:val="en-GB"/>
-        </w:rPr>
-      </w:pPr>
-      <w:proofErr w:type="gramStart"/>
-      <w:r>
-        <w:rPr>
-          <w:lang w:val="en-GB"/>
-        </w:rPr>
-        <w:t>batik</w:t>
-      </w:r>
-      <w:proofErr w:type="gramEnd"/>
-      <w:r>
-        <w:rPr>
-          <w:lang w:val="en-GB"/>
-        </w:rPr>
-        <w:t>-script.jar</w:t>
-      </w:r>
-    </w:p>
-    <w:p>
-      <w:pPr>
-        <w:widowControl/>
-        <w:suppressAutoHyphens w:val="0"/>
-        <w:rPr>
-          <w:lang w:val="en-GB"/>
-        </w:rPr>
-      </w:pPr>
-      <w:proofErr w:type="gramStart"/>
-      <w:r>
-        <w:rPr>
-          <w:lang w:val="en-GB"/>
-        </w:rPr>
-        <w:t>batik</w:t>
-      </w:r>
-      <w:proofErr w:type="gramEnd"/>
-      <w:r>
-        <w:rPr>
-          <w:lang w:val="en-GB"/>
-        </w:rPr>
-        <w:t>-svg-dom.jar</w:t>
-      </w:r>
-    </w:p>
-    <w:p>
-      <w:pPr>
-        <w:widowControl/>
-        <w:suppressAutoHyphens w:val="0"/>
-        <w:rPr>
-          <w:lang w:val="en-GB"/>
-        </w:rPr>
-      </w:pPr>
-      <w:proofErr w:type="gramStart"/>
-      <w:r>
-        <w:rPr>
-          <w:lang w:val="en-GB"/>
-        </w:rPr>
-        <w:t>batik</w:t>
-      </w:r>
-      <w:proofErr w:type="gramEnd"/>
-      <w:r>
-        <w:rPr>
-          <w:lang w:val="en-GB"/>
-        </w:rPr>
-        <w:t>-svggen.jar</w:t>
-      </w:r>
-    </w:p>
-    <w:p>
-      <w:pPr>
-        <w:widowControl/>
-        <w:suppressAutoHyphens w:val="0"/>
-        <w:rPr>
-          <w:lang w:val="en-GB"/>
-        </w:rPr>
-      </w:pPr>
-      <w:proofErr w:type="gramStart"/>
-      <w:r>
-        <w:rPr>
-          <w:lang w:val="en-GB"/>
-        </w:rPr>
-        <w:t>batik</w:t>
-      </w:r>
-      <w:proofErr w:type="gramEnd"/>
-      <w:r>
-        <w:rPr>
-          <w:lang w:val="en-GB"/>
-        </w:rPr>
-        <w:t>-transcoder.jar</w:t>
-      </w:r>
-    </w:p>
-    <w:p>
-      <w:pPr>
-        <w:widowControl/>
-        <w:suppressAutoHyphens w:val="0"/>
-        <w:rPr>
-          <w:lang w:val="en-GB"/>
-        </w:rPr>
-      </w:pPr>
-      <w:proofErr w:type="gramStart"/>
-      <w:r>
-        <w:rPr>
-          <w:lang w:val="en-GB"/>
-        </w:rPr>
-        <w:t>batik</w:t>
-      </w:r>
-      <w:proofErr w:type="gramEnd"/>
-      <w:r>
-        <w:rPr>
-          <w:lang w:val="en-GB"/>
-        </w:rPr>
-        <w:t>-util.jar</w:t>
-      </w:r>
-    </w:p>
-    <w:p>
-      <w:pPr>
-        <w:widowControl/>
-        <w:suppressAutoHyphens w:val="0"/>
-        <w:rPr>
-          <w:lang w:val="en-GB"/>
-        </w:rPr>
-      </w:pPr>
-      <w:proofErr w:type="gramStart"/>
-      <w:r>
-        <w:rPr>
-          <w:lang w:val="en-GB"/>
-        </w:rPr>
-        <w:t>batik</w:t>
-      </w:r>
-      <w:proofErr w:type="gramEnd"/>
-      <w:r>
-        <w:rPr>
-          <w:lang w:val="en-GB"/>
-        </w:rPr>
-        <w:t>-xml.jar</w:t>
+      <w:r>
+        <w:rPr>
+          <w:lang w:val="en-GB"/>
+        </w:rPr>
+        <w:t>batik-anim.jar</w:t>
+      </w:r>
+    </w:p>
+    <w:p>
+      <w:pPr>
+        <w:widowControl/>
+        <w:suppressAutoHyphens w:val="0"/>
+        <w:rPr>
+          <w:lang w:val="en-GB"/>
+        </w:rPr>
+      </w:pPr>
+      <w:r>
+        <w:rPr>
+          <w:lang w:val="en-GB"/>
+        </w:rPr>
+        <w:t>batik-awt-util.jar</w:t>
+      </w:r>
+    </w:p>
+    <w:p>
+      <w:pPr>
+        <w:widowControl/>
+        <w:suppressAutoHyphens w:val="0"/>
+        <w:rPr>
+          <w:lang w:val="en-GB"/>
+        </w:rPr>
+      </w:pPr>
+      <w:r>
+        <w:rPr>
+          <w:lang w:val="en-GB"/>
+        </w:rPr>
+        <w:t>batik-bridge.jar</w:t>
+      </w:r>
+    </w:p>
+    <w:p>
+      <w:pPr>
+        <w:widowControl/>
+        <w:suppressAutoHyphens w:val="0"/>
+        <w:rPr>
+          <w:lang w:val="en-GB"/>
+        </w:rPr>
+      </w:pPr>
+      <w:r>
+        <w:rPr>
+          <w:lang w:val="en-GB"/>
+        </w:rPr>
+        <w:t>batik-css.jar</w:t>
+      </w:r>
+    </w:p>
+    <w:p>
+      <w:pPr>
+        <w:widowControl/>
+        <w:suppressAutoHyphens w:val="0"/>
+        <w:rPr>
+          <w:lang w:val="en-GB"/>
+        </w:rPr>
+      </w:pPr>
+      <w:r>
+        <w:rPr>
+          <w:lang w:val="en-GB"/>
+        </w:rPr>
+        <w:t>batik-dom.jar</w:t>
+      </w:r>
+    </w:p>
+    <w:p>
+      <w:pPr>
+        <w:widowControl/>
+        <w:suppressAutoHyphens w:val="0"/>
+        <w:rPr>
+          <w:lang w:val="en-GB"/>
+        </w:rPr>
+      </w:pPr>
+      <w:r>
+        <w:rPr>
+          <w:lang w:val="en-GB"/>
+        </w:rPr>
+        <w:t>batik-ext.jar</w:t>
+      </w:r>
+    </w:p>
+    <w:p>
+      <w:pPr>
+        <w:widowControl/>
+        <w:suppressAutoHyphens w:val="0"/>
+        <w:rPr>
+          <w:lang w:val="en-GB"/>
+        </w:rPr>
+      </w:pPr>
+      <w:r>
+        <w:rPr>
+          <w:lang w:val="en-GB"/>
+        </w:rPr>
+        <w:t>batik-gvt.jar</w:t>
+      </w:r>
+    </w:p>
+    <w:p>
+      <w:pPr>
+        <w:widowControl/>
+        <w:suppressAutoHyphens w:val="0"/>
+        <w:rPr>
+          <w:lang w:val="en-GB"/>
+        </w:rPr>
+      </w:pPr>
+      <w:r>
+        <w:rPr>
+          <w:lang w:val="en-GB"/>
+        </w:rPr>
+        <w:t>batik-parser.jar</w:t>
+      </w:r>
+    </w:p>
+    <w:p>
+      <w:pPr>
+        <w:widowControl/>
+        <w:suppressAutoHyphens w:val="0"/>
+        <w:rPr>
+          <w:lang w:val="en-GB"/>
+        </w:rPr>
+      </w:pPr>
+      <w:r>
+        <w:rPr>
+          <w:lang w:val="en-GB"/>
+        </w:rPr>
+        <w:t>batik-script.jar</w:t>
+      </w:r>
+    </w:p>
+    <w:p>
+      <w:pPr>
+        <w:widowControl/>
+        <w:suppressAutoHyphens w:val="0"/>
+        <w:rPr>
+          <w:lang w:val="en-GB"/>
+        </w:rPr>
+      </w:pPr>
+      <w:r>
+        <w:rPr>
+          <w:lang w:val="en-GB"/>
+        </w:rPr>
+        <w:t>batik-svg-dom.jar</w:t>
+      </w:r>
+    </w:p>
+    <w:p>
+      <w:pPr>
+        <w:widowControl/>
+        <w:suppressAutoHyphens w:val="0"/>
+        <w:rPr>
+          <w:lang w:val="en-GB"/>
+        </w:rPr>
+      </w:pPr>
+      <w:r>
+        <w:rPr>
+          <w:lang w:val="en-GB"/>
+        </w:rPr>
+        <w:t>batik-svggen.jar</w:t>
+      </w:r>
+    </w:p>
+    <w:p>
+      <w:pPr>
+        <w:widowControl/>
+        <w:suppressAutoHyphens w:val="0"/>
+        <w:rPr>
+          <w:lang w:val="en-GB"/>
+        </w:rPr>
+      </w:pPr>
+      <w:r>
+        <w:rPr>
+          <w:lang w:val="en-GB"/>
+        </w:rPr>
+        <w:t>batik-transcoder.jar</w:t>
+      </w:r>
+    </w:p>
+    <w:p>
+      <w:pPr>
+        <w:widowControl/>
+        <w:suppressAutoHyphens w:val="0"/>
+        <w:rPr>
+          <w:lang w:val="en-GB"/>
+        </w:rPr>
+      </w:pPr>
+      <w:r>
+        <w:rPr>
+          <w:lang w:val="en-GB"/>
+        </w:rPr>
+        <w:t>batik-util.jar</w:t>
+      </w:r>
+    </w:p>
+    <w:p>
+      <w:pPr>
+        <w:widowControl/>
+        <w:suppressAutoHyphens w:val="0"/>
+        <w:rPr>
+          <w:lang w:val="en-GB"/>
+        </w:rPr>
+      </w:pPr>
+      <w:r>
+        <w:rPr>
+          <w:lang w:val="en-GB"/>
+        </w:rPr>
+        <w:t>batik-xml.jar</w:t>
       </w:r>
     </w:p>
     <w:p>
@@ -4730,17 +4471,6 @@
           <w:lang w:val="en-GB"/>
         </w:rPr>
       </w:pPr>
-      <w:bookmarkStart w:id="1" w:name="_GoBack"/>
-      <w:bookmarkEnd w:id="1"/>
-    </w:p>
-    <w:p>
-      <w:pPr>
-        <w:widowControl/>
-        <w:suppressAutoHyphens w:val="0"/>
-        <w:rPr>
-          <w:lang w:val="en-GB"/>
-        </w:rPr>
-      </w:pPr>
       <w:r>
         <w:rPr>
           <w:lang w:val="en-GB"/>
@@ -4769,16 +4499,8 @@
         <w:rPr>
           <w:lang w:val="en-GB"/>
         </w:rPr>
-        <w:t xml:space="preserve"> </w:t>
-      </w:r>
-      <w:proofErr w:type="gramStart"/>
-      <w:r>
-        <w:rPr>
-          <w:lang w:val="en-GB"/>
-        </w:rPr>
-        <w:t>libraries:</w:t>
-      </w:r>
-      <w:proofErr w:type="gramEnd"/>
+        <w:t xml:space="preserve"> libraries:</w:t>
+      </w:r>
     </w:p>
     <w:p>
       <w:pPr>
@@ -4942,21 +4664,7 @@
         <w:rPr>
           <w:lang w:val="en-GB"/>
         </w:rPr>
-        <w:t xml:space="preserve">If the component is not based on the latest </w:t>
-      </w:r>
-      <w:proofErr w:type="spellStart"/>
-      <w:r>
-        <w:rPr>
-          <w:lang w:val="en-GB"/>
-        </w:rPr>
-        <w:t>JasperLibrary</w:t>
-      </w:r>
-      <w:proofErr w:type="spellEnd"/>
-      <w:r>
-        <w:rPr>
-          <w:lang w:val="en-GB"/>
-        </w:rPr>
-        <w:t xml:space="preserve"> (e.g. the component supports an older release as the studio could provide) you have to set the supported release of the component in JasperStudio in:</w:t>
+        <w:t>If the component is not based on the latest JasperLibrary (e.g. the component supports an older release as the studio could provide) you have to set the supported release of the component in JasperStudio in:</w:t>
       </w:r>
     </w:p>
     <w:p>
@@ -4982,6 +4690,99 @@
           <w:lang w:val="en-GB"/>
         </w:rPr>
       </w:pPr>
+    </w:p>
+    <w:p>
+      <w:pPr>
+        <w:widowControl/>
+        <w:suppressAutoHyphens w:val="0"/>
+        <w:rPr>
+          <w:lang w:val="en-GB"/>
+        </w:rPr>
+      </w:pPr>
+      <w:r>
+        <w:rPr>
+          <w:noProof/>
+          <w:lang w:val="de-DE"/>
+        </w:rPr>
+        <w:drawing>
+          <wp:inline distT="0" distB="0" distL="0" distR="0" wp14:anchorId="3883830D" wp14:editId="3D913A6A">
+            <wp:extent cx="5207000" cy="2511778"/>
+            <wp:effectExtent l="0" t="0" r="0" b="3175"/>
+            <wp:docPr id="5" name="Bild 1"/>
+            <wp:cNvGraphicFramePr>
+              <a:graphicFrameLocks xmlns:a="http://schemas.openxmlformats.org/drawingml/2006/main" noChangeAspect="1"/>
+            </wp:cNvGraphicFramePr>
+            <a:graphic xmlns:a="http://schemas.openxmlformats.org/drawingml/2006/main">
+              <a:graphicData uri="http://schemas.openxmlformats.org/drawingml/2006/picture">
+                <pic:pic xmlns:pic="http://schemas.openxmlformats.org/drawingml/2006/picture">
+                  <pic:nvPicPr>
+                    <pic:cNvPr id="0" name="Picture 1"/>
+                    <pic:cNvPicPr>
+                      <a:picLocks noChangeAspect="1" noChangeArrowheads="1"/>
+                    </pic:cNvPicPr>
+                  </pic:nvPicPr>
+                  <pic:blipFill>
+                    <a:blip r:embed="rId11">
+                      <a:extLst>
+                        <a:ext uri="{28A0092B-C50C-407E-A947-70E740481C1C}">
+                          <a14:useLocalDpi xmlns:a14="http://schemas.microsoft.com/office/drawing/2010/main" val="0"/>
+                        </a:ext>
+                      </a:extLst>
+                    </a:blip>
+                    <a:srcRect/>
+                    <a:stretch>
+                      <a:fillRect/>
+                    </a:stretch>
+                  </pic:blipFill>
+                  <pic:spPr bwMode="auto">
+                    <a:xfrm>
+                      <a:off x="0" y="0"/>
+                      <a:ext cx="5207252" cy="2511900"/>
+                    </a:xfrm>
+                    <a:prstGeom prst="rect">
+                      <a:avLst/>
+                    </a:prstGeom>
+                    <a:noFill/>
+                    <a:ln>
+                      <a:noFill/>
+                    </a:ln>
+                  </pic:spPr>
+                </pic:pic>
+              </a:graphicData>
+            </a:graphic>
+          </wp:inline>
+        </w:drawing>
+      </w:r>
+    </w:p>
+    <w:p>
+      <w:pPr>
+        <w:widowControl/>
+        <w:suppressAutoHyphens w:val="0"/>
+        <w:rPr>
+          <w:lang w:val="en-GB"/>
+        </w:rPr>
+      </w:pPr>
+      <w:r>
+        <w:rPr>
+          <w:lang w:val="en-GB"/>
+        </w:rPr>
+        <w:t>Normally there are only a very few changes between the formats and it does not matter if the release is not the current.</w:t>
+      </w:r>
+    </w:p>
+    <w:p>
+      <w:pPr>
+        <w:widowControl/>
+        <w:suppressAutoHyphens w:val="0"/>
+        <w:rPr>
+          <w:lang w:val="en-GB"/>
+        </w:rPr>
+      </w:pPr>
+      <w:r>
+        <w:rPr>
+          <w:lang w:val="en-GB"/>
+        </w:rPr>
+        <w:t>This way you can use the latest studio release and keep compatible.</w:t>
+      </w:r>
     </w:p>
     <w:p>
       <w:pPr>
@@ -5122,7 +4923,7 @@
                     </pic:cNvPicPr>
                   </pic:nvPicPr>
                   <pic:blipFill>
-                    <a:blip r:embed="rId11">
+                    <a:blip r:embed="rId12">
                       <a:extLst>
                         <a:ext uri="{28A0092B-C50C-407E-A947-70E740481C1C}">
                           <a14:useLocalDpi xmlns:a14="http://schemas.microsoft.com/office/drawing/2010/main" val="0"/>
@@ -5239,7 +5040,7 @@
                     </pic:cNvPicPr>
                   </pic:nvPicPr>
                   <pic:blipFill>
-                    <a:blip r:embed="rId12">
+                    <a:blip r:embed="rId13">
                       <a:extLst>
                         <a:ext uri="{28A0092B-C50C-407E-A947-70E740481C1C}">
                           <a14:useLocalDpi xmlns:a14="http://schemas.microsoft.com/office/drawing/2010/main" val="0"/>
@@ -5277,7 +5078,7 @@
       </w:r>
     </w:p>
     <w:sectPr>
-      <w:footerReference w:type="default" r:id="rId13"/>
+      <w:footerReference w:type="default" r:id="rId14"/>
       <w:pgSz w:w="11906" w:h="16838"/>
       <w:pgMar w:top="1134" w:right="1134" w:bottom="1134" w:left="1134" w:header="720" w:footer="720" w:gutter="0"/>
       <w:cols w:space="720"/>

</xml_diff>

<commit_message>
doc enhanced for using custom font extensions.
</commit_message>
<xml_diff>
--- a/doc/tJasperReportExec.docx
+++ b/doc/tJasperReportExec.docx
@@ -1459,7 +1459,21 @@
               <w:rPr>
                 <w:lang w:val="en-GB"/>
               </w:rPr>
-              <w:t xml:space="preserve">If true: an existing file will overwritten, otherwise the component </w:t>
+              <w:t xml:space="preserve">If true: an existing file will </w:t>
+            </w:r>
+            <w:proofErr w:type="gramStart"/>
+            <w:r>
+              <w:rPr>
+                <w:lang w:val="en-GB"/>
+              </w:rPr>
+              <w:t>overwritten</w:t>
+            </w:r>
+            <w:proofErr w:type="gramEnd"/>
+            <w:r>
+              <w:rPr>
+                <w:lang w:val="en-GB"/>
+              </w:rPr>
+              <w:t xml:space="preserve">, otherwise the component </w:t>
             </w:r>
             <w:r>
               <w:rPr>
@@ -1580,7 +1594,21 @@
               <w:rPr>
                 <w:lang w:val="en-GB"/>
               </w:rPr>
-              <w:t>If true the component adds to the file name (before the extension) a configurable time stamp.</w:t>
+              <w:t xml:space="preserve">If </w:t>
+            </w:r>
+            <w:proofErr w:type="gramStart"/>
+            <w:r>
+              <w:rPr>
+                <w:lang w:val="en-GB"/>
+              </w:rPr>
+              <w:t>true</w:t>
+            </w:r>
+            <w:proofErr w:type="gramEnd"/>
+            <w:r>
+              <w:rPr>
+                <w:lang w:val="en-GB"/>
+              </w:rPr>
+              <w:t xml:space="preserve"> the component adds to the file name (before the extension) a configurable time stamp.</w:t>
             </w:r>
           </w:p>
         </w:tc>
@@ -1685,7 +1713,21 @@
               <w:rPr>
                 <w:lang w:val="en-GB"/>
               </w:rPr>
-              <w:t xml:space="preserve">Here gets the reports it parameters. To setup the parameters you need to know the Java types of </w:t>
+              <w:t xml:space="preserve">Here </w:t>
+            </w:r>
+            <w:proofErr w:type="gramStart"/>
+            <w:r>
+              <w:rPr>
+                <w:lang w:val="en-GB"/>
+              </w:rPr>
+              <w:t>gets</w:t>
+            </w:r>
+            <w:proofErr w:type="gramEnd"/>
+            <w:r>
+              <w:rPr>
+                <w:lang w:val="en-GB"/>
+              </w:rPr>
+              <w:t xml:space="preserve"> the reports it parameters. To setup the parameters you need to know the Java types of </w:t>
             </w:r>
             <w:r>
               <w:rPr>
@@ -1886,7 +1928,21 @@
               <w:rPr>
                 <w:lang w:val="en-GB"/>
               </w:rPr>
-              <w:t>The component compares the report parameters from the report with the parameters given in the component setup. If a parameter is missing or has the wrong data type, the component fails with a information which parameters are wrong or missing.</w:t>
+              <w:t xml:space="preserve">The component compares the report parameters from the report with the parameters given in the component setup. If a parameter is missing or has the wrong data type, the component fails with </w:t>
+            </w:r>
+            <w:proofErr w:type="gramStart"/>
+            <w:r>
+              <w:rPr>
+                <w:lang w:val="en-GB"/>
+              </w:rPr>
+              <w:t>a</w:t>
+            </w:r>
+            <w:proofErr w:type="gramEnd"/>
+            <w:r>
+              <w:rPr>
+                <w:lang w:val="en-GB"/>
+              </w:rPr>
+              <w:t xml:space="preserve"> information which parameters are wrong or missing.</w:t>
             </w:r>
           </w:p>
         </w:tc>
@@ -2303,7 +2359,21 @@
               <w:rPr>
                 <w:lang w:val="en-GB"/>
               </w:rPr>
-              <w:t>This is causes an 128-bit encryption (otherwise a 64-bit encryption will be used)</w:t>
+              <w:t xml:space="preserve">This is causes </w:t>
+            </w:r>
+            <w:proofErr w:type="gramStart"/>
+            <w:r>
+              <w:rPr>
+                <w:lang w:val="en-GB"/>
+              </w:rPr>
+              <w:t>an</w:t>
+            </w:r>
+            <w:proofErr w:type="gramEnd"/>
+            <w:r>
+              <w:rPr>
+                <w:lang w:val="en-GB"/>
+              </w:rPr>
+              <w:t xml:space="preserve"> 128-bit encryption (otherwise a 64-bit encryption will be used)</w:t>
             </w:r>
           </w:p>
         </w:tc>
@@ -2596,7 +2666,21 @@
               <w:rPr>
                 <w:lang w:val="en-GB"/>
               </w:rPr>
-              <w:t>The background if the cell will be set to white, otherwise the background will be determined by the document default (typically none opaque)</w:t>
+              <w:t xml:space="preserve">The background if the cell will be set </w:t>
+            </w:r>
+            <w:proofErr w:type="gramStart"/>
+            <w:r>
+              <w:rPr>
+                <w:lang w:val="en-GB"/>
+              </w:rPr>
+              <w:t>to</w:t>
+            </w:r>
+            <w:proofErr w:type="gramEnd"/>
+            <w:r>
+              <w:rPr>
+                <w:lang w:val="en-GB"/>
+              </w:rPr>
+              <w:t xml:space="preserve"> white, otherwise the background will be determined by the document default (typically none opaque)</w:t>
             </w:r>
           </w:p>
         </w:tc>
@@ -3437,7 +3521,21 @@
         <w:rPr>
           <w:lang w:val="en-GB"/>
         </w:rPr>
-        <w:t xml:space="preserve"> typically these files (.properties files) will be loaded via the class loader. </w:t>
+        <w:t xml:space="preserve"> typically these files </w:t>
+      </w:r>
+      <w:proofErr w:type="gramStart"/>
+      <w:r>
+        <w:rPr>
+          <w:lang w:val="en-GB"/>
+        </w:rPr>
+        <w:t>(.properties</w:t>
+      </w:r>
+      <w:proofErr w:type="gramEnd"/>
+      <w:r>
+        <w:rPr>
+          <w:lang w:val="en-GB"/>
+        </w:rPr>
+        <w:t xml:space="preserve"> files) will be loaded via the class loader. </w:t>
       </w:r>
     </w:p>
     <w:p>
@@ -4265,6 +4363,380 @@
         <w:widowControl/>
         <w:suppressAutoHyphens w:val="0"/>
         <w:rPr>
+          <w:i/>
+          <w:lang w:val="en-GB"/>
+        </w:rPr>
+      </w:pPr>
+      <w:r>
+        <w:rPr>
+          <w:i/>
+          <w:lang w:val="en-GB"/>
+        </w:rPr>
+        <w:t>Libraries for SVG</w:t>
+      </w:r>
+    </w:p>
+    <w:p>
+      <w:pPr>
+        <w:widowControl/>
+        <w:suppressAutoHyphens w:val="0"/>
+        <w:rPr>
+          <w:lang w:val="en-GB"/>
+        </w:rPr>
+      </w:pPr>
+    </w:p>
+    <w:p>
+      <w:pPr>
+        <w:widowControl/>
+        <w:suppressAutoHyphens w:val="0"/>
+        <w:rPr>
+          <w:lang w:val="en-GB"/>
+        </w:rPr>
+      </w:pPr>
+      <w:r>
+        <w:rPr>
+          <w:lang w:val="en-GB"/>
+        </w:rPr>
+        <w:t>batik-anim.jar</w:t>
+      </w:r>
+    </w:p>
+    <w:p>
+      <w:pPr>
+        <w:widowControl/>
+        <w:suppressAutoHyphens w:val="0"/>
+        <w:rPr>
+          <w:lang w:val="en-GB"/>
+        </w:rPr>
+      </w:pPr>
+      <w:r>
+        <w:rPr>
+          <w:lang w:val="en-GB"/>
+        </w:rPr>
+        <w:t>batik-awt-util.jar</w:t>
+      </w:r>
+    </w:p>
+    <w:p>
+      <w:pPr>
+        <w:widowControl/>
+        <w:suppressAutoHyphens w:val="0"/>
+        <w:rPr>
+          <w:lang w:val="en-GB"/>
+        </w:rPr>
+      </w:pPr>
+      <w:r>
+        <w:rPr>
+          <w:lang w:val="en-GB"/>
+        </w:rPr>
+        <w:t>batik-bridge.jar</w:t>
+      </w:r>
+    </w:p>
+    <w:p>
+      <w:pPr>
+        <w:widowControl/>
+        <w:suppressAutoHyphens w:val="0"/>
+        <w:rPr>
+          <w:lang w:val="en-GB"/>
+        </w:rPr>
+      </w:pPr>
+      <w:r>
+        <w:rPr>
+          <w:lang w:val="en-GB"/>
+        </w:rPr>
+        <w:t>batik-css.jar</w:t>
+      </w:r>
+    </w:p>
+    <w:p>
+      <w:pPr>
+        <w:widowControl/>
+        <w:suppressAutoHyphens w:val="0"/>
+        <w:rPr>
+          <w:lang w:val="en-GB"/>
+        </w:rPr>
+      </w:pPr>
+      <w:r>
+        <w:rPr>
+          <w:lang w:val="en-GB"/>
+        </w:rPr>
+        <w:t>batik-dom.jar</w:t>
+      </w:r>
+    </w:p>
+    <w:p>
+      <w:pPr>
+        <w:widowControl/>
+        <w:suppressAutoHyphens w:val="0"/>
+        <w:rPr>
+          <w:lang w:val="en-GB"/>
+        </w:rPr>
+      </w:pPr>
+      <w:r>
+        <w:rPr>
+          <w:lang w:val="en-GB"/>
+        </w:rPr>
+        <w:t>batik-ext.jar</w:t>
+      </w:r>
+    </w:p>
+    <w:p>
+      <w:pPr>
+        <w:widowControl/>
+        <w:suppressAutoHyphens w:val="0"/>
+        <w:rPr>
+          <w:lang w:val="en-GB"/>
+        </w:rPr>
+      </w:pPr>
+      <w:r>
+        <w:rPr>
+          <w:lang w:val="en-GB"/>
+        </w:rPr>
+        <w:t>batik-gvt.jar</w:t>
+      </w:r>
+    </w:p>
+    <w:p>
+      <w:pPr>
+        <w:widowControl/>
+        <w:suppressAutoHyphens w:val="0"/>
+        <w:rPr>
+          <w:lang w:val="en-GB"/>
+        </w:rPr>
+      </w:pPr>
+      <w:r>
+        <w:rPr>
+          <w:lang w:val="en-GB"/>
+        </w:rPr>
+        <w:t>batik-parser.jar</w:t>
+      </w:r>
+    </w:p>
+    <w:p>
+      <w:pPr>
+        <w:widowControl/>
+        <w:suppressAutoHyphens w:val="0"/>
+        <w:rPr>
+          <w:lang w:val="en-GB"/>
+        </w:rPr>
+      </w:pPr>
+      <w:r>
+        <w:rPr>
+          <w:lang w:val="en-GB"/>
+        </w:rPr>
+        <w:t>batik-script.jar</w:t>
+      </w:r>
+    </w:p>
+    <w:p>
+      <w:pPr>
+        <w:widowControl/>
+        <w:suppressAutoHyphens w:val="0"/>
+        <w:rPr>
+          <w:lang w:val="en-GB"/>
+        </w:rPr>
+      </w:pPr>
+      <w:r>
+        <w:rPr>
+          <w:lang w:val="en-GB"/>
+        </w:rPr>
+        <w:t>batik-svg-dom.jar</w:t>
+      </w:r>
+    </w:p>
+    <w:p>
+      <w:pPr>
+        <w:widowControl/>
+        <w:suppressAutoHyphens w:val="0"/>
+        <w:rPr>
+          <w:lang w:val="en-GB"/>
+        </w:rPr>
+      </w:pPr>
+      <w:r>
+        <w:rPr>
+          <w:lang w:val="en-GB"/>
+        </w:rPr>
+        <w:t>batik-svggen.jar</w:t>
+      </w:r>
+    </w:p>
+    <w:p>
+      <w:pPr>
+        <w:widowControl/>
+        <w:suppressAutoHyphens w:val="0"/>
+        <w:rPr>
+          <w:lang w:val="en-GB"/>
+        </w:rPr>
+      </w:pPr>
+      <w:r>
+        <w:rPr>
+          <w:lang w:val="en-GB"/>
+        </w:rPr>
+        <w:t>batik-transcoder.jar</w:t>
+      </w:r>
+    </w:p>
+    <w:p>
+      <w:pPr>
+        <w:widowControl/>
+        <w:suppressAutoHyphens w:val="0"/>
+        <w:rPr>
+          <w:lang w:val="en-GB"/>
+        </w:rPr>
+      </w:pPr>
+      <w:r>
+        <w:rPr>
+          <w:lang w:val="en-GB"/>
+        </w:rPr>
+        <w:t>batik-util.jar</w:t>
+      </w:r>
+    </w:p>
+    <w:p>
+      <w:pPr>
+        <w:widowControl/>
+        <w:suppressAutoHyphens w:val="0"/>
+        <w:rPr>
+          <w:lang w:val="en-GB"/>
+        </w:rPr>
+      </w:pPr>
+      <w:r>
+        <w:rPr>
+          <w:lang w:val="en-GB"/>
+        </w:rPr>
+        <w:t>batik-xml.jar</w:t>
+      </w:r>
+    </w:p>
+    <w:p>
+      <w:pPr>
+        <w:widowControl/>
+        <w:suppressAutoHyphens w:val="0"/>
+        <w:rPr>
+          <w:lang w:val="en-GB"/>
+        </w:rPr>
+      </w:pPr>
+      <w:r>
+        <w:rPr>
+          <w:lang w:val="en-GB"/>
+        </w:rPr>
+        <w:t>xml-apis-ext.jar</w:t>
+      </w:r>
+    </w:p>
+    <w:p>
+      <w:pPr>
+        <w:widowControl/>
+        <w:suppressAutoHyphens w:val="0"/>
+        <w:rPr>
+          <w:lang w:val="en-GB"/>
+        </w:rPr>
+      </w:pPr>
+    </w:p>
+    <w:p>
+      <w:pPr>
+        <w:widowControl/>
+        <w:suppressAutoHyphens w:val="0"/>
+        <w:rPr>
+          <w:lang w:val="en-GB"/>
+        </w:rPr>
+      </w:pPr>
+      <w:r>
+        <w:rPr>
+          <w:lang w:val="en-GB"/>
+        </w:rPr>
+        <w:t xml:space="preserve">All necessary libraries can be </w:t>
+      </w:r>
+      <w:r>
+        <w:rPr>
+          <w:lang w:val="en-GB"/>
+        </w:rPr>
+        <w:t xml:space="preserve">extracted from an archive </w:t>
+      </w:r>
+      <w:r>
+        <w:rPr>
+          <w:lang w:val="en-GB"/>
+        </w:rPr>
+        <w:t>in Jasper</w:t>
+      </w:r>
+      <w:r>
+        <w:rPr>
+          <w:lang w:val="en-GB"/>
+        </w:rPr>
+        <w:t xml:space="preserve">soft </w:t>
+      </w:r>
+      <w:r>
+        <w:rPr>
+          <w:lang w:val="en-GB"/>
+        </w:rPr>
+        <w:t xml:space="preserve">Studio </w:t>
+      </w:r>
+      <w:r>
+        <w:rPr>
+          <w:lang w:val="en-GB"/>
+        </w:rPr>
+        <w:t xml:space="preserve">(e.g. </w:t>
+      </w:r>
+      <w:r>
+        <w:rPr>
+          <w:lang w:val="en-GB"/>
+        </w:rPr>
+        <w:t xml:space="preserve">release 5.6.0). </w:t>
+      </w:r>
+    </w:p>
+    <w:p>
+      <w:pPr>
+        <w:widowControl/>
+        <w:suppressAutoHyphens w:val="0"/>
+        <w:rPr>
+          <w:lang w:val="en-GB"/>
+        </w:rPr>
+      </w:pPr>
+      <w:r>
+        <w:rPr>
+          <w:lang w:val="en-GB"/>
+        </w:rPr>
+        <w:t>Unpack plugins/</w:t>
+      </w:r>
+      <w:r>
+        <w:rPr>
+          <w:lang w:val="en-GB"/>
+        </w:rPr>
+        <w:t>net.sf.jasperreports_5.6.0.final</w:t>
+      </w:r>
+      <w:r>
+        <w:rPr>
+          <w:lang w:val="en-GB"/>
+        </w:rPr>
+        <w:t>.jar (perhaps copy it to a different location and rename it to .zip)</w:t>
+      </w:r>
+    </w:p>
+    <w:p>
+      <w:pPr>
+        <w:widowControl/>
+        <w:suppressAutoHyphens w:val="0"/>
+        <w:rPr>
+          <w:lang w:val="en-GB"/>
+        </w:rPr>
+      </w:pPr>
+      <w:r>
+        <w:rPr>
+          <w:lang w:val="en-GB"/>
+        </w:rPr>
+        <w:t>In this unpacked jar</w:t>
+      </w:r>
+      <w:r>
+        <w:rPr>
+          <w:lang w:val="en-GB"/>
+        </w:rPr>
+        <w:t xml:space="preserve"> (or zip)</w:t>
+      </w:r>
+      <w:r>
+        <w:rPr>
+          <w:lang w:val="en-GB"/>
+        </w:rPr>
+        <w:t xml:space="preserve"> file you will find a folder with the name lib and within are all mentioned libraries.</w:t>
+      </w:r>
+    </w:p>
+    <w:p>
+      <w:pPr>
+        <w:widowControl/>
+        <w:suppressAutoHyphens w:val="0"/>
+        <w:rPr>
+          <w:lang w:val="en-GB"/>
+        </w:rPr>
+      </w:pPr>
+    </w:p>
+    <w:p>
+      <w:pPr>
+        <w:widowControl/>
+        <w:suppressAutoHyphens w:val="0"/>
+        <w:rPr>
           <w:u w:val="single"/>
           <w:lang w:val="en-GB"/>
         </w:rPr>
@@ -4274,450 +4746,84 @@
           <w:u w:val="single"/>
           <w:lang w:val="en-GB"/>
         </w:rPr>
-        <w:t>SVG</w:t>
-      </w:r>
-    </w:p>
-    <w:p>
-      <w:pPr>
-        <w:widowControl/>
-        <w:suppressAutoHyphens w:val="0"/>
-        <w:rPr>
-          <w:lang w:val="en-GB"/>
-        </w:rPr>
-      </w:pPr>
-    </w:p>
-    <w:p>
-      <w:pPr>
-        <w:widowControl/>
-        <w:suppressAutoHyphens w:val="0"/>
-        <w:rPr>
-          <w:i/>
-          <w:lang w:val="en-GB"/>
-        </w:rPr>
-      </w:pPr>
-      <w:r>
-        <w:rPr>
-          <w:i/>
-          <w:lang w:val="en-GB"/>
-        </w:rPr>
-        <w:t>Libraries for SVG</w:t>
-      </w:r>
-    </w:p>
-    <w:p>
-      <w:pPr>
-        <w:widowControl/>
-        <w:suppressAutoHyphens w:val="0"/>
-        <w:rPr>
-          <w:lang w:val="en-GB"/>
-        </w:rPr>
-      </w:pPr>
-    </w:p>
-    <w:p>
-      <w:pPr>
-        <w:widowControl/>
-        <w:suppressAutoHyphens w:val="0"/>
-        <w:rPr>
-          <w:lang w:val="en-GB"/>
-        </w:rPr>
-      </w:pPr>
-      <w:r>
-        <w:rPr>
-          <w:lang w:val="en-GB"/>
-        </w:rPr>
-        <w:t>batik-anim.jar</w:t>
-      </w:r>
-    </w:p>
-    <w:p>
-      <w:pPr>
-        <w:widowControl/>
-        <w:suppressAutoHyphens w:val="0"/>
-        <w:rPr>
-          <w:lang w:val="en-GB"/>
-        </w:rPr>
-      </w:pPr>
-      <w:r>
-        <w:rPr>
-          <w:lang w:val="en-GB"/>
-        </w:rPr>
-        <w:t>batik-awt-util.jar</w:t>
-      </w:r>
-    </w:p>
-    <w:p>
-      <w:pPr>
-        <w:widowControl/>
-        <w:suppressAutoHyphens w:val="0"/>
-        <w:rPr>
-          <w:lang w:val="en-GB"/>
-        </w:rPr>
-      </w:pPr>
-      <w:r>
-        <w:rPr>
-          <w:lang w:val="en-GB"/>
-        </w:rPr>
-        <w:t>batik-bridge.jar</w:t>
-      </w:r>
-    </w:p>
-    <w:p>
-      <w:pPr>
-        <w:widowControl/>
-        <w:suppressAutoHyphens w:val="0"/>
-        <w:rPr>
-          <w:lang w:val="en-GB"/>
-        </w:rPr>
-      </w:pPr>
-      <w:r>
-        <w:rPr>
-          <w:lang w:val="en-GB"/>
-        </w:rPr>
-        <w:t>batik-css.jar</w:t>
-      </w:r>
-    </w:p>
-    <w:p>
-      <w:pPr>
-        <w:widowControl/>
-        <w:suppressAutoHyphens w:val="0"/>
-        <w:rPr>
-          <w:lang w:val="en-GB"/>
-        </w:rPr>
-      </w:pPr>
-      <w:r>
-        <w:rPr>
-          <w:lang w:val="en-GB"/>
-        </w:rPr>
-        <w:t>batik-dom.jar</w:t>
-      </w:r>
-    </w:p>
-    <w:p>
-      <w:pPr>
-        <w:widowControl/>
-        <w:suppressAutoHyphens w:val="0"/>
-        <w:rPr>
-          <w:lang w:val="en-GB"/>
-        </w:rPr>
-      </w:pPr>
-      <w:r>
-        <w:rPr>
-          <w:lang w:val="en-GB"/>
-        </w:rPr>
-        <w:t>batik-ext.jar</w:t>
-      </w:r>
-    </w:p>
-    <w:p>
-      <w:pPr>
-        <w:widowControl/>
-        <w:suppressAutoHyphens w:val="0"/>
-        <w:rPr>
-          <w:lang w:val="en-GB"/>
-        </w:rPr>
-      </w:pPr>
-      <w:r>
-        <w:rPr>
-          <w:lang w:val="en-GB"/>
-        </w:rPr>
-        <w:t>batik-gvt.jar</w:t>
-      </w:r>
-    </w:p>
-    <w:p>
-      <w:pPr>
-        <w:widowControl/>
-        <w:suppressAutoHyphens w:val="0"/>
-        <w:rPr>
-          <w:lang w:val="en-GB"/>
-        </w:rPr>
-      </w:pPr>
-      <w:r>
-        <w:rPr>
-          <w:lang w:val="en-GB"/>
-        </w:rPr>
-        <w:t>batik-parser.jar</w:t>
-      </w:r>
-    </w:p>
-    <w:p>
-      <w:pPr>
-        <w:widowControl/>
-        <w:suppressAutoHyphens w:val="0"/>
-        <w:rPr>
-          <w:lang w:val="en-GB"/>
-        </w:rPr>
-      </w:pPr>
-      <w:r>
-        <w:rPr>
-          <w:lang w:val="en-GB"/>
-        </w:rPr>
-        <w:t>batik-script.jar</w:t>
-      </w:r>
-    </w:p>
-    <w:p>
-      <w:pPr>
-        <w:widowControl/>
-        <w:suppressAutoHyphens w:val="0"/>
-        <w:rPr>
-          <w:lang w:val="en-GB"/>
-        </w:rPr>
-      </w:pPr>
-      <w:r>
-        <w:rPr>
-          <w:lang w:val="en-GB"/>
-        </w:rPr>
-        <w:t>batik-svg-dom.jar</w:t>
-      </w:r>
-    </w:p>
-    <w:p>
-      <w:pPr>
-        <w:widowControl/>
-        <w:suppressAutoHyphens w:val="0"/>
-        <w:rPr>
-          <w:lang w:val="en-GB"/>
-        </w:rPr>
-      </w:pPr>
-      <w:r>
-        <w:rPr>
-          <w:lang w:val="en-GB"/>
-        </w:rPr>
-        <w:t>batik-svggen.jar</w:t>
-      </w:r>
-    </w:p>
-    <w:p>
-      <w:pPr>
-        <w:widowControl/>
-        <w:suppressAutoHyphens w:val="0"/>
-        <w:rPr>
-          <w:lang w:val="en-GB"/>
-        </w:rPr>
-      </w:pPr>
-      <w:r>
-        <w:rPr>
-          <w:lang w:val="en-GB"/>
-        </w:rPr>
-        <w:t>batik-transcoder.jar</w:t>
-      </w:r>
-    </w:p>
-    <w:p>
-      <w:pPr>
-        <w:widowControl/>
-        <w:suppressAutoHyphens w:val="0"/>
-        <w:rPr>
-          <w:lang w:val="en-GB"/>
-        </w:rPr>
-      </w:pPr>
-      <w:r>
-        <w:rPr>
-          <w:lang w:val="en-GB"/>
-        </w:rPr>
-        <w:t>batik-util.jar</w:t>
-      </w:r>
-    </w:p>
-    <w:p>
-      <w:pPr>
-        <w:widowControl/>
-        <w:suppressAutoHyphens w:val="0"/>
-        <w:rPr>
-          <w:lang w:val="en-GB"/>
-        </w:rPr>
-      </w:pPr>
-      <w:r>
-        <w:rPr>
-          <w:lang w:val="en-GB"/>
-        </w:rPr>
-        <w:t>batik-xml.jar</w:t>
-      </w:r>
-    </w:p>
-    <w:p>
-      <w:pPr>
-        <w:widowControl/>
-        <w:suppressAutoHyphens w:val="0"/>
-        <w:rPr>
-          <w:lang w:val="en-GB"/>
-        </w:rPr>
-      </w:pPr>
-      <w:r>
-        <w:rPr>
-          <w:lang w:val="en-GB"/>
-        </w:rPr>
-        <w:t>xml-apis-ext.jar</w:t>
-      </w:r>
-    </w:p>
-    <w:p>
-      <w:pPr>
-        <w:widowControl/>
-        <w:suppressAutoHyphens w:val="0"/>
-        <w:rPr>
-          <w:lang w:val="en-GB"/>
-        </w:rPr>
-      </w:pPr>
-    </w:p>
-    <w:p>
-      <w:pPr>
-        <w:widowControl/>
-        <w:suppressAutoHyphens w:val="0"/>
-        <w:rPr>
-          <w:lang w:val="en-GB"/>
-        </w:rPr>
-      </w:pPr>
-    </w:p>
-    <w:p>
-      <w:pPr>
-        <w:widowControl/>
-        <w:suppressAutoHyphens w:val="0"/>
-        <w:rPr>
-          <w:lang w:val="en-GB"/>
-        </w:rPr>
-      </w:pPr>
-      <w:r>
-        <w:rPr>
-          <w:lang w:val="en-GB"/>
-        </w:rPr>
-        <w:t xml:space="preserve">Where </w:t>
-      </w:r>
-      <w:r>
-        <w:rPr>
-          <w:lang w:val="en-GB"/>
-        </w:rPr>
-        <w:t xml:space="preserve">can you </w:t>
-      </w:r>
-      <w:r>
-        <w:rPr>
-          <w:lang w:val="en-GB"/>
-        </w:rPr>
-        <w:t>get the</w:t>
-      </w:r>
-      <w:r>
-        <w:rPr>
-          <w:lang w:val="en-GB"/>
-        </w:rPr>
-        <w:t>se</w:t>
-      </w:r>
-      <w:r>
-        <w:rPr>
-          <w:lang w:val="en-GB"/>
-        </w:rPr>
-        <w:t xml:space="preserve"> libraries:</w:t>
-      </w:r>
-    </w:p>
-    <w:p>
-      <w:pPr>
-        <w:widowControl/>
-        <w:suppressAutoHyphens w:val="0"/>
-        <w:rPr>
-          <w:lang w:val="en-GB"/>
-        </w:rPr>
-      </w:pPr>
-    </w:p>
-    <w:p>
-      <w:pPr>
-        <w:widowControl/>
-        <w:suppressAutoHyphens w:val="0"/>
-        <w:rPr>
-          <w:lang w:val="en-GB"/>
-        </w:rPr>
-      </w:pPr>
-      <w:r>
-        <w:rPr>
-          <w:lang w:val="en-GB"/>
-        </w:rPr>
-        <w:t xml:space="preserve">All necessary libraries can be </w:t>
-      </w:r>
-      <w:r>
-        <w:rPr>
-          <w:lang w:val="en-GB"/>
-        </w:rPr>
-        <w:t xml:space="preserve">extracted from an archive </w:t>
-      </w:r>
-      <w:r>
-        <w:rPr>
-          <w:lang w:val="en-GB"/>
-        </w:rPr>
-        <w:t>in Jasper</w:t>
-      </w:r>
-      <w:r>
-        <w:rPr>
-          <w:lang w:val="en-GB"/>
-        </w:rPr>
-        <w:t xml:space="preserve">soft </w:t>
-      </w:r>
-      <w:r>
-        <w:rPr>
-          <w:lang w:val="en-GB"/>
-        </w:rPr>
-        <w:t xml:space="preserve">Studio </w:t>
-      </w:r>
-      <w:r>
-        <w:rPr>
-          <w:lang w:val="en-GB"/>
-        </w:rPr>
-        <w:t xml:space="preserve">(e.g. </w:t>
-      </w:r>
-      <w:bookmarkStart w:id="1" w:name="_GoBack"/>
-      <w:bookmarkEnd w:id="1"/>
-      <w:r>
-        <w:rPr>
-          <w:lang w:val="en-GB"/>
-        </w:rPr>
-        <w:t xml:space="preserve">release 5.6.0). </w:t>
-      </w:r>
-    </w:p>
-    <w:p>
-      <w:pPr>
-        <w:widowControl/>
-        <w:suppressAutoHyphens w:val="0"/>
-        <w:rPr>
-          <w:lang w:val="en-GB"/>
-        </w:rPr>
-      </w:pPr>
-      <w:r>
-        <w:rPr>
-          <w:lang w:val="en-GB"/>
-        </w:rPr>
-        <w:t>Unpack plugins/</w:t>
-      </w:r>
-      <w:r>
-        <w:rPr>
-          <w:lang w:val="en-GB"/>
-        </w:rPr>
-        <w:t>net.sf.jasperreports_5.6.0.final</w:t>
-      </w:r>
-      <w:r>
-        <w:rPr>
-          <w:lang w:val="en-GB"/>
-        </w:rPr>
-        <w:t>.jar (perhaps copy it to a different location and rename it to .zip)</w:t>
-      </w:r>
-    </w:p>
-    <w:p>
-      <w:pPr>
-        <w:widowControl/>
-        <w:suppressAutoHyphens w:val="0"/>
-        <w:rPr>
-          <w:lang w:val="en-GB"/>
-        </w:rPr>
-      </w:pPr>
-      <w:r>
-        <w:rPr>
-          <w:lang w:val="en-GB"/>
-        </w:rPr>
-        <w:t>In this unpacked jar</w:t>
-      </w:r>
-      <w:r>
-        <w:rPr>
-          <w:lang w:val="en-GB"/>
-        </w:rPr>
-        <w:t xml:space="preserve"> (or zip)</w:t>
-      </w:r>
-      <w:r>
-        <w:rPr>
-          <w:lang w:val="en-GB"/>
-        </w:rPr>
-        <w:t xml:space="preserve"> file you will find a folder with the name lib and within are all mentioned libraries.</w:t>
-      </w:r>
-    </w:p>
-    <w:p>
-      <w:pPr>
-        <w:widowControl/>
-        <w:suppressAutoHyphens w:val="0"/>
-        <w:rPr>
-          <w:lang w:val="en-GB"/>
-        </w:rPr>
-      </w:pPr>
+        <w:t>Using custome font extension</w:t>
+      </w:r>
+    </w:p>
+    <w:p>
+      <w:pPr>
+        <w:widowControl/>
+        <w:suppressAutoHyphens w:val="0"/>
+        <w:rPr>
+          <w:lang w:val="en-GB"/>
+        </w:rPr>
+      </w:pPr>
+    </w:p>
+    <w:p>
+      <w:pPr>
+        <w:widowControl/>
+        <w:suppressAutoHyphens w:val="0"/>
+        <w:rPr>
+          <w:lang w:val="en-GB"/>
+        </w:rPr>
+      </w:pPr>
+      <w:r>
+        <w:rPr>
+          <w:lang w:val="en-GB"/>
+        </w:rPr>
+        <w:t xml:space="preserve">Custom fonts can be configured in the Jasper Sudio. </w:t>
+      </w:r>
+    </w:p>
+    <w:p>
+      <w:pPr>
+        <w:widowControl/>
+        <w:suppressAutoHyphens w:val="0"/>
+        <w:rPr>
+          <w:lang w:val="en-GB"/>
+        </w:rPr>
+      </w:pPr>
+      <w:r>
+        <w:rPr>
+          <w:lang w:val="en-GB"/>
+        </w:rPr>
+        <w:t>To use them inside this component these fonts must be exported as extension. An extension is simply a jar file.</w:t>
+      </w:r>
+    </w:p>
+    <w:p>
+      <w:pPr>
+        <w:widowControl/>
+        <w:suppressAutoHyphens w:val="0"/>
+        <w:rPr>
+          <w:lang w:val="en-GB"/>
+        </w:rPr>
+      </w:pPr>
+      <w:r>
+        <w:rPr>
+          <w:lang w:val="en-GB"/>
+        </w:rPr>
+        <w:t xml:space="preserve">Follow this instruction: </w:t>
+      </w:r>
+      <w:r>
+        <w:rPr>
+          <w:color w:val="0432FF"/>
+          <w:u w:val="single"/>
+        </w:rPr>
+        <w:t>http://community.jaspersoft.com/wiki/custom-font-font-extension</w:t>
+      </w:r>
+    </w:p>
+    <w:p>
+      <w:pPr>
+        <w:widowControl/>
+        <w:suppressAutoHyphens w:val="0"/>
+        <w:rPr>
+          <w:lang w:val="en-GB"/>
+        </w:rPr>
+      </w:pPr>
+      <w:r>
+        <w:rPr>
+          <w:lang w:val="en-GB"/>
+        </w:rPr>
+        <w:t>The resulting jar file have to be loaded inside your job with the component tLibraryLoad before the component tJasperReportExec.</w:t>
+      </w:r>
     </w:p>
     <w:p>
       <w:pPr>
@@ -5039,15 +5145,24 @@
           <w:b/>
           <w:lang w:val="en-GB"/>
         </w:rPr>
-        <w:t xml:space="preserve"> supports the la</w:t>
+        <w:t xml:space="preserve"> s</w:t>
       </w:r>
       <w:r>
         <w:rPr>
           <w:b/>
           <w:lang w:val="en-GB"/>
         </w:rPr>
-        <w:t>test JasperLibrary Version 6.2.0</w:t>
-      </w:r>
+        <w:t xml:space="preserve">upports the </w:t>
+      </w:r>
+      <w:r>
+        <w:rPr>
+          <w:b/>
+          <w:lang w:val="en-GB"/>
+        </w:rPr>
+        <w:t>JasperLibrary Version 6.2.1</w:t>
+      </w:r>
+      <w:bookmarkStart w:id="1" w:name="_GoBack"/>
+      <w:bookmarkEnd w:id="1"/>
     </w:p>
     <w:p>
       <w:pPr>
@@ -6240,7 +6355,7 @@
     </w:rPrDefault>
     <w:pPrDefault/>
   </w:docDefaults>
-  <w:latentStyles w:defLockedState="0" w:defUIPriority="99" w:defSemiHidden="0" w:defUnhideWhenUsed="0" w:defQFormat="0" w:count="380">
+  <w:latentStyles w:defLockedState="0" w:defUIPriority="99" w:defSemiHidden="0" w:defUnhideWhenUsed="0" w:defQFormat="0" w:count="382">
     <w:lsdException w:name="Normal" w:uiPriority="0" w:qFormat="1"/>
     <w:lsdException w:name="heading 1" w:uiPriority="9" w:qFormat="1"/>
     <w:lsdException w:name="heading 2" w:uiPriority="9" w:qFormat="1"/>
@@ -6346,7 +6461,6 @@
     <w:lsdException w:name="HTML Sample" w:semiHidden="1" w:unhideWhenUsed="1"/>
     <w:lsdException w:name="HTML Typewriter" w:semiHidden="1" w:unhideWhenUsed="1"/>
     <w:lsdException w:name="HTML Variable" w:semiHidden="1" w:unhideWhenUsed="1"/>
-    <w:lsdException w:name="Normal Table" w:semiHidden="1" w:unhideWhenUsed="1"/>
     <w:lsdException w:name="annotation subject" w:semiHidden="1" w:unhideWhenUsed="1"/>
     <w:lsdException w:name="No List" w:semiHidden="1" w:unhideWhenUsed="1"/>
     <w:lsdException w:name="Outline List 1" w:semiHidden="1" w:unhideWhenUsed="1"/>
@@ -6392,11 +6506,9 @@
     <w:lsdException w:name="Table Subtle 1" w:semiHidden="1" w:unhideWhenUsed="1"/>
     <w:lsdException w:name="Table Subtle 2" w:semiHidden="1" w:unhideWhenUsed="1"/>
     <w:lsdException w:name="Table Web 1" w:semiHidden="1" w:unhideWhenUsed="1"/>
-    <w:lsdException w:name="Table Web 2" w:semiHidden="1" w:unhideWhenUsed="1"/>
     <w:lsdException w:name="Table Web 3" w:semiHidden="1" w:unhideWhenUsed="1"/>
     <w:lsdException w:name="Balloon Text" w:semiHidden="1" w:unhideWhenUsed="1"/>
     <w:lsdException w:name="Table Grid" w:uiPriority="59"/>
-    <w:lsdException w:name="Table Theme" w:semiHidden="1" w:unhideWhenUsed="1"/>
     <w:lsdException w:name="Note Level 1" w:semiHidden="1" w:unhideWhenUsed="1"/>
     <w:lsdException w:name="Note Level 2" w:semiHidden="1" w:unhideWhenUsed="1"/>
     <w:lsdException w:name="Note Level 3" w:semiHidden="1" w:unhideWhenUsed="1"/>
@@ -6621,6 +6733,8 @@
     <w:lsdException w:name="List Table 5 Dark Accent 6" w:uiPriority="50"/>
     <w:lsdException w:name="List Table 6 Colorful Accent 6" w:uiPriority="51"/>
     <w:lsdException w:name="List Table 7 Colorful Accent 6" w:uiPriority="52"/>
+    <w:lsdException w:name="Mention" w:semiHidden="1" w:unhideWhenUsed="1"/>
+    <w:lsdException w:name="Smart Hyperlink" w:semiHidden="1" w:unhideWhenUsed="1"/>
   </w:latentStyles>
   <w:style w:type="paragraph" w:default="1" w:styleId="Normal">
     <w:name w:val="Normal"/>
@@ -6646,7 +6760,6 @@
   <w:style w:type="character" w:default="1" w:styleId="DefaultParagraphFont">
     <w:name w:val="Default Paragraph Font"/>
     <w:uiPriority w:val="1"/>
-    <w:semiHidden/>
     <w:unhideWhenUsed/>
   </w:style>
   <w:style w:type="table" w:default="1" w:styleId="TableNormal">
@@ -8695,7 +8808,7 @@
 </file>
 
 <file path=customXml/itemProps1.xml><?xml version="1.0" encoding="utf-8"?>
-<ds:datastoreItem xmlns:ds="http://schemas.openxmlformats.org/officeDocument/2006/customXml" ds:itemID="{987F52E7-1B52-8C45-8108-A6CE1DD0797F}">
+<ds:datastoreItem xmlns:ds="http://schemas.openxmlformats.org/officeDocument/2006/customXml" ds:itemID="{1D7B4E5F-5D89-A948-9051-30FE7BFF2CD5}">
   <ds:schemaRefs>
     <ds:schemaRef ds:uri="http://schemas.openxmlformats.org/officeDocument/2006/bibliography"/>
   </ds:schemaRefs>

</xml_diff>